<commit_message>
add modulo 3 to Memoria.docx
</commit_message>
<xml_diff>
--- a/DashboardProyecto/Memoria/Memoria.docx
+++ b/DashboardProyecto/Memoria/Memoria.docx
@@ -1,6 +1,6 @@
 
 <file path=word/document.xml><?xml version="1.0" encoding="utf-8"?>
-<w:document xmlns:wpc="http://schemas.microsoft.com/office/word/2010/wordprocessingCanvas" xmlns:cx="http://schemas.microsoft.com/office/drawing/2014/chartex" xmlns:cx1="http://schemas.microsoft.com/office/drawing/2015/9/8/chartex" xmlns:cx2="http://schemas.microsoft.com/office/drawing/2015/10/21/chartex" xmlns:cx3="http://schemas.microsoft.com/office/drawing/2016/5/9/chartex" xmlns:cx4="http://schemas.microsoft.com/office/drawing/2016/5/10/chartex" xmlns:cx5="http://schemas.microsoft.com/office/drawing/2016/5/11/chartex" xmlns:cx6="http://schemas.microsoft.com/office/drawing/2016/5/12/chartex" xmlns:cx7="http://schemas.microsoft.com/office/drawing/2016/5/13/chartex" xmlns:cx8="http://schemas.microsoft.com/office/drawing/2016/5/14/chartex" xmlns:mc="http://schemas.openxmlformats.org/markup-compatibility/2006" xmlns:aink="http://schemas.microsoft.com/office/drawing/2016/ink" xmlns:am3d="http://schemas.microsoft.com/office/drawing/2017/model3d" xmlns:o="urn:schemas-microsoft-com:office:office" xmlns:oel="http://schemas.microsoft.com/office/2019/extlst" xmlns:r="http://schemas.openxmlformats.org/officeDocument/2006/relationships" xmlns:m="http://schemas.openxmlformats.org/officeDocument/2006/math" xmlns:v="urn:schemas-microsoft-com:vml" xmlns:wp14="http://schemas.microsoft.com/office/word/2010/wordprocessingDrawing" xmlns:wp="http://schemas.openxmlformats.org/drawingml/2006/wordprocessingDrawing" xmlns:w10="urn:schemas-microsoft-com:office:word" xmlns:w="http://schemas.openxmlformats.org/wordprocessingml/2006/main" xmlns:w14="http://schemas.microsoft.com/office/word/2010/wordml" xmlns:w15="http://schemas.microsoft.com/office/word/2012/wordml" xmlns:w16cex="http://schemas.microsoft.com/office/word/2018/wordml/cex" xmlns:w16cid="http://schemas.microsoft.com/office/word/2016/wordml/cid" xmlns:w16="http://schemas.microsoft.com/office/word/2018/wordml" xmlns:w16du="http://schemas.microsoft.com/office/word/2023/wordml/word16du" xmlns:w16sdtdh="http://schemas.microsoft.com/office/word/2020/wordml/sdtdatahash" xmlns:w16sdtfl="http://schemas.microsoft.com/office/word/2024/wordml/sdtformatlock" xmlns:w16se="http://schemas.microsoft.com/office/word/2015/wordml/symex" xmlns:wpg="http://schemas.microsoft.com/office/word/2010/wordprocessingGroup" xmlns:wpi="http://schemas.microsoft.com/office/word/2010/wordprocessingInk" xmlns:wne="http://schemas.microsoft.com/office/word/2006/wordml" xmlns:wps="http://schemas.microsoft.com/office/word/2010/wordprocessingShape" mc:Ignorable="w14 w15 w16se w16cid w16 w16cex w16sdtdh w16sdtfl w16du wp14">
+<w:document xmlns:wpc="http://schemas.microsoft.com/office/word/2010/wordprocessingCanvas" xmlns:cx="http://schemas.microsoft.com/office/drawing/2014/chartex" xmlns:cx1="http://schemas.microsoft.com/office/drawing/2015/9/8/chartex" xmlns:cx2="http://schemas.microsoft.com/office/drawing/2015/10/21/chartex" xmlns:cx3="http://schemas.microsoft.com/office/drawing/2016/5/9/chartex" xmlns:cx4="http://schemas.microsoft.com/office/drawing/2016/5/10/chartex" xmlns:cx5="http://schemas.microsoft.com/office/drawing/2016/5/11/chartex" xmlns:cx6="http://schemas.microsoft.com/office/drawing/2016/5/12/chartex" xmlns:cx7="http://schemas.microsoft.com/office/drawing/2016/5/13/chartex" xmlns:cx8="http://schemas.microsoft.com/office/drawing/2016/5/14/chartex" xmlns:mc="http://schemas.openxmlformats.org/markup-compatibility/2006" xmlns:aink="http://schemas.microsoft.com/office/drawing/2016/ink" xmlns:am3d="http://schemas.microsoft.com/office/drawing/2017/model3d" xmlns:o="urn:schemas-microsoft-com:office:office" xmlns:oel="http://schemas.microsoft.com/office/2019/extlst" xmlns:r="http://schemas.openxmlformats.org/officeDocument/2006/relationships" xmlns:m="http://schemas.openxmlformats.org/officeDocument/2006/math" xmlns:v="urn:schemas-microsoft-com:vml" xmlns:wp14="http://schemas.microsoft.com/office/word/2010/wordprocessingDrawing" xmlns:wp="http://schemas.openxmlformats.org/drawingml/2006/wordprocessingDrawing" xmlns:w10="urn:schemas-microsoft-com:office:word" xmlns:w="http://schemas.openxmlformats.org/wordprocessingml/2006/main" xmlns:w14="http://schemas.microsoft.com/office/word/2010/wordml" xmlns:w15="http://schemas.microsoft.com/office/word/2012/wordml" xmlns:w16cex="http://schemas.microsoft.com/office/word/2018/wordml/cex" xmlns:w16cid="http://schemas.microsoft.com/office/word/2016/wordml/cid" xmlns:w16="http://schemas.microsoft.com/office/word/2018/wordml" xmlns:w16sdtdh="http://schemas.microsoft.com/office/word/2020/wordml/sdtdatahash" xmlns:w16se="http://schemas.microsoft.com/office/word/2015/wordml/symex" xmlns:wpg="http://schemas.microsoft.com/office/word/2010/wordprocessingGroup" xmlns:wpi="http://schemas.microsoft.com/office/word/2010/wordprocessingInk" xmlns:wne="http://schemas.microsoft.com/office/word/2006/wordml" xmlns:wps="http://schemas.microsoft.com/office/word/2010/wordprocessingShape" mc:Ignorable="w14 w15 w16se w16cid w16 w16cex w16sdtdh wp14">
   <w:body>
     <w:sdt>
       <w:sdtPr>
@@ -788,7 +788,7 @@
                   </wp:anchor>
                 </w:drawing>
               </mc:Choice>
-              <mc:Fallback>
+              <mc:Fallback xmlns:w16sdtfl="http://schemas.microsoft.com/office/word/2024/wordml/sdtformatlock" xmlns:w16du="http://schemas.microsoft.com/office/word/2023/wordml/word16du">
                 <w:pict>
                   <v:group w14:anchorId="7B29854F" id="Grupo 2" o:spid="_x0000_s1026" style="position:absolute;margin-left:0;margin-top:0;width:432.65pt;height:448.55pt;z-index:-251656192;mso-width-percent:706;mso-height-percent:566;mso-left-percent:220;mso-top-percent:300;mso-position-horizontal-relative:page;mso-position-vertical-relative:page;mso-width-percent:706;mso-height-percent:566;mso-left-percent:220;mso-top-percent:300" coordsize="43291,44910" o:gfxdata="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">
                     <o:lock v:ext="edit" aspectratio="t"/>
@@ -1148,7 +1148,6 @@
                                     <w14:ligatures w14:val="none"/>
                                   </w:rPr>
                                 </w:pPr>
-                                <w:proofErr w:type="spellStart"/>
                                 <w:r>
                                   <w:rPr>
                                     <w:rFonts w:eastAsiaTheme="minorEastAsia"/>
@@ -1157,18 +1156,7 @@
                                     <w:lang w:eastAsia="es-ES"/>
                                     <w14:ligatures w14:val="none"/>
                                   </w:rPr>
-                                  <w:t>Donate</w:t>
-                                </w:r>
-                                <w:proofErr w:type="spellEnd"/>
-                                <w:r>
-                                  <w:rPr>
-                                    <w:rFonts w:eastAsiaTheme="minorEastAsia"/>
-                                    <w:color w:val="156082" w:themeColor="accent1"/>
-                                    <w:kern w:val="0"/>
-                                    <w:lang w:eastAsia="es-ES"/>
-                                    <w14:ligatures w14:val="none"/>
-                                  </w:rPr>
-                                  <w:t xml:space="preserve"> García, </w:t>
+                                  <w:t xml:space="preserve">Donate García, </w:t>
                                 </w:r>
                                 <w:r>
                                   <w:rPr>
@@ -1212,29 +1200,7 @@
                                     <w:lang w:eastAsia="es-ES"/>
                                     <w14:ligatures w14:val="none"/>
                                   </w:rPr>
-                                  <w:t xml:space="preserve">López </w:t>
-                                </w:r>
-                                <w:proofErr w:type="spellStart"/>
-                                <w:r>
-                                  <w:rPr>
-                                    <w:rFonts w:eastAsiaTheme="minorEastAsia"/>
-                                    <w:color w:val="156082" w:themeColor="accent1"/>
-                                    <w:kern w:val="0"/>
-                                    <w:lang w:eastAsia="es-ES"/>
-                                    <w14:ligatures w14:val="none"/>
-                                  </w:rPr>
-                                  <w:t>Gismeros</w:t>
-                                </w:r>
-                                <w:proofErr w:type="spellEnd"/>
-                                <w:r>
-                                  <w:rPr>
-                                    <w:rFonts w:eastAsiaTheme="minorEastAsia"/>
-                                    <w:color w:val="156082" w:themeColor="accent1"/>
-                                    <w:kern w:val="0"/>
-                                    <w:lang w:eastAsia="es-ES"/>
-                                    <w14:ligatures w14:val="none"/>
-                                  </w:rPr>
-                                  <w:t xml:space="preserve">, </w:t>
+                                  <w:t xml:space="preserve">López Gismeros, </w:t>
                                 </w:r>
                                 <w:r>
                                   <w:rPr>
@@ -1360,7 +1326,6 @@
                               <w14:ligatures w14:val="none"/>
                             </w:rPr>
                           </w:pPr>
-                          <w:proofErr w:type="spellStart"/>
                           <w:r>
                             <w:rPr>
                               <w:rFonts w:eastAsiaTheme="minorEastAsia"/>
@@ -1369,18 +1334,7 @@
                               <w:lang w:eastAsia="es-ES"/>
                               <w14:ligatures w14:val="none"/>
                             </w:rPr>
-                            <w:t>Donate</w:t>
-                          </w:r>
-                          <w:proofErr w:type="spellEnd"/>
-                          <w:r>
-                            <w:rPr>
-                              <w:rFonts w:eastAsiaTheme="minorEastAsia"/>
-                              <w:color w:val="156082" w:themeColor="accent1"/>
-                              <w:kern w:val="0"/>
-                              <w:lang w:eastAsia="es-ES"/>
-                              <w14:ligatures w14:val="none"/>
-                            </w:rPr>
-                            <w:t xml:space="preserve"> García, </w:t>
+                            <w:t xml:space="preserve">Donate García, </w:t>
                           </w:r>
                           <w:r>
                             <w:rPr>
@@ -1424,29 +1378,7 @@
                               <w:lang w:eastAsia="es-ES"/>
                               <w14:ligatures w14:val="none"/>
                             </w:rPr>
-                            <w:t xml:space="preserve">López </w:t>
-                          </w:r>
-                          <w:proofErr w:type="spellStart"/>
-                          <w:r>
-                            <w:rPr>
-                              <w:rFonts w:eastAsiaTheme="minorEastAsia"/>
-                              <w:color w:val="156082" w:themeColor="accent1"/>
-                              <w:kern w:val="0"/>
-                              <w:lang w:eastAsia="es-ES"/>
-                              <w14:ligatures w14:val="none"/>
-                            </w:rPr>
-                            <w:t>Gismeros</w:t>
-                          </w:r>
-                          <w:proofErr w:type="spellEnd"/>
-                          <w:r>
-                            <w:rPr>
-                              <w:rFonts w:eastAsiaTheme="minorEastAsia"/>
-                              <w:color w:val="156082" w:themeColor="accent1"/>
-                              <w:kern w:val="0"/>
-                              <w:lang w:eastAsia="es-ES"/>
-                              <w14:ligatures w14:val="none"/>
-                            </w:rPr>
-                            <w:t xml:space="preserve">, </w:t>
+                            <w:t xml:space="preserve">López Gismeros, </w:t>
                           </w:r>
                           <w:r>
                             <w:rPr>
@@ -2021,23 +1953,7 @@
     </w:p>
     <w:p>
       <w:r>
-        <w:t xml:space="preserve">El presente proyecto tiene como objetivo desarrollar un </w:t>
-      </w:r>
-      <w:proofErr w:type="spellStart"/>
-      <w:r>
-        <w:t>dashboard</w:t>
-      </w:r>
-      <w:proofErr w:type="spellEnd"/>
-      <w:r>
-        <w:t xml:space="preserve"> interactivo que integre múltiples módulos de visualización de datos, permitiendo el análisis de series temporales, indicadores clave (</w:t>
-      </w:r>
-      <w:proofErr w:type="spellStart"/>
-      <w:r>
-        <w:t>KPIs</w:t>
-      </w:r>
-      <w:proofErr w:type="spellEnd"/>
-      <w:r>
-        <w:t>) y la visualización geoespacial de la información. Cada módulo se encarga de representar diferentes dimensiones del negocio, posibilitando una toma de decisiones informada basada en datos reales de ventas.</w:t>
+        <w:t>El presente proyecto tiene como objetivo desarrollar un dashboard interactivo que integre múltiples módulos de visualización de datos, permitiendo el análisis de series temporales, indicadores clave (KPIs) y la visualización geoespacial de la información. Cada módulo se encarga de representar diferentes dimensiones del negocio, posibilitando una toma de decisiones informada basada en datos reales de ventas.</w:t>
       </w:r>
       <w:r>
         <w:t xml:space="preserve"> </w:t>
@@ -2062,7 +1978,6 @@
       <w:r>
         <w:t xml:space="preserve">En primer lugar, se consolidaron los archivos de ventas en un único </w:t>
       </w:r>
-      <w:proofErr w:type="spellStart"/>
       <w:r>
         <w:rPr>
           <w:i/>
@@ -2070,27 +1985,9 @@
         </w:rPr>
         <w:t>DataFrame</w:t>
       </w:r>
-      <w:proofErr w:type="spellEnd"/>
-      <w:r>
-        <w:t xml:space="preserve"> y se verificó la consistencia de los tipos de datos, especialmente en las columnas numéricas y de fecha. Se extrajeron y normalizaron los componentes de la dirección a partir del campo “</w:t>
-      </w:r>
-      <w:proofErr w:type="spellStart"/>
-      <w:r>
-        <w:t>Purchase</w:t>
-      </w:r>
-      <w:proofErr w:type="spellEnd"/>
-      <w:r>
-        <w:t xml:space="preserve"> Address” para asegurar la compatibilidad en la unión de datos. Se aplicaron filtros para eliminar filas con valores faltantes (</w:t>
-      </w:r>
-      <w:proofErr w:type="spellStart"/>
-      <w:r>
-        <w:t>NaN</w:t>
-      </w:r>
-      <w:proofErr w:type="spellEnd"/>
-      <w:r>
-        <w:t xml:space="preserve">) y se revisaron </w:t>
-      </w:r>
-      <w:proofErr w:type="spellStart"/>
+      <w:r>
+        <w:t xml:space="preserve"> y se verificó la consistencia de los tipos de datos, especialmente en las columnas numéricas y de fecha. Se extrajeron y normalizaron los componentes de la dirección a partir del campo “Purchase Address” para asegurar la compatibilidad en la unión de datos. Se aplicaron filtros para eliminar filas con valores faltantes (NaN) y se revisaron </w:t>
+      </w:r>
       <w:r>
         <w:rPr>
           <w:i/>
@@ -2098,54 +1995,96 @@
         </w:rPr>
         <w:t>outliers</w:t>
       </w:r>
-      <w:proofErr w:type="spellEnd"/>
-      <w:r>
-        <w:t xml:space="preserve"> mediante técnicas de análisis descriptivo, garantizando que los valores atípicos o erróneos no afectaran el análisis posterior. Finalmente, se llevó a cabo la validación de la coherencia en la variable “</w:t>
-      </w:r>
-      <w:proofErr w:type="spellStart"/>
-      <w:r>
-        <w:t>Revenue</w:t>
-      </w:r>
-      <w:proofErr w:type="spellEnd"/>
-      <w:r>
-        <w:t xml:space="preserve">”, recalculando su valor en función del “Price </w:t>
-      </w:r>
-      <w:proofErr w:type="spellStart"/>
-      <w:r>
-        <w:t>Each</w:t>
-      </w:r>
-      <w:proofErr w:type="spellEnd"/>
-      <w:r>
-        <w:t>” y “</w:t>
-      </w:r>
-      <w:proofErr w:type="spellStart"/>
-      <w:r>
-        <w:t>Quantity</w:t>
-      </w:r>
-      <w:proofErr w:type="spellEnd"/>
-      <w:r>
-        <w:t xml:space="preserve"> </w:t>
-      </w:r>
-      <w:proofErr w:type="spellStart"/>
-      <w:r>
-        <w:t>Ordered</w:t>
-      </w:r>
-      <w:proofErr w:type="spellEnd"/>
-      <w:r>
-        <w:t>”, y normalizando todas las columnas relevantes para la integración posterior.</w:t>
+      <w:r>
+        <w:t xml:space="preserve"> mediante técnicas de análisis descriptivo, garantizando que los valores atípicos o erróneos no afectaran el análisis posterior. Finalmente, se llevó a cabo la validación de la coherencia en la variable “Revenue”, recalculando su valor en función del “Price Each” y “Quantity Ordered”, y normalizando todas las columnas relevantes para la integración posterior.</w:t>
       </w:r>
     </w:p>
     <w:p>
       <w:r>
-        <w:t xml:space="preserve">Para la implementación y visualización geoespacial del segundo módulo de nuestro </w:t>
-      </w:r>
-      <w:proofErr w:type="spellStart"/>
-      <w:r>
-        <w:t>dashboard</w:t>
-      </w:r>
-      <w:proofErr w:type="spellEnd"/>
-      <w:r>
-        <w:t>, se realizó una preparación específica sobre las direcciones asociadas a cada venta registrada. Esta preparación consistió principalmente en la extracción de las localidades a partir de dichas direcciones, lo que permitió agrupar las ventas por localidad. A partir de estas agrupaciones, se calcularon agregados como el total de ventas y la cantidad de transacciones. Esta etapa previa de procesamiento nos permitió reducir la cantidad de ubicaciones geoespaciales a visualizar, facilitando así la representación en el mapa de los totales acumulados de ventas y número de transacciones por localidad, mes a mes, durante el año 2019.</w:t>
+        <w:t>Para la implementación y visualización geoespacial del segundo módulo de nuestro dashboard, se realizó una preparación específica sobre las direcciones asociadas a cada venta registrada. Esta preparación consistió principalmente en la extracción de las localidades a partir de dichas direcciones, lo que permitió agrupar las ventas por localidad. A partir de estas agrupaciones, se calcularon agregados como el total de ventas y la cantidad de transacciones. Esta etapa previa de procesamiento nos permitió reducir la cantidad de ubicaciones geoespaciales a visualizar, facilitando así la representación en el mapa de los totales acumulados de ventas y número de transacciones por localidad, mes a mes, durante el año 2019.</w:t>
+      </w:r>
+    </w:p>
+    <w:p>
+      <w:r>
+        <w:t>Para el módulo 3: visualización de productos más vendidos, se ha realizado un preprocesamiento de los datos</w:t>
+      </w:r>
+      <w:r>
+        <w:t>:</w:t>
+      </w:r>
+    </w:p>
+    <w:p>
+      <w:pPr>
+        <w:pStyle w:val="Prrafodelista"/>
+        <w:numPr>
+          <w:ilvl w:val="0"/>
+          <w:numId w:val="2"/>
+        </w:numPr>
+      </w:pPr>
+      <w:r>
+        <w:t xml:space="preserve">Se seleccionaron </w:t>
+      </w:r>
+      <w:r>
+        <w:t>los valores de las</w:t>
+      </w:r>
+      <w:r>
+        <w:t xml:space="preserve"> columnas </w:t>
+      </w:r>
+      <w:r>
+        <w:t>Product'</w:t>
+      </w:r>
+      <w:r>
+        <w:t xml:space="preserve"> y </w:t>
+      </w:r>
+      <w:r>
+        <w:t>'Quantity Ordered</w:t>
+      </w:r>
+      <w:r>
+        <w:t>’</w:t>
+      </w:r>
+      <w:r>
+        <w:t>,</w:t>
+      </w:r>
+    </w:p>
+    <w:p>
+      <w:pPr>
+        <w:pStyle w:val="Prrafodelista"/>
+        <w:numPr>
+          <w:ilvl w:val="0"/>
+          <w:numId w:val="2"/>
+        </w:numPr>
+      </w:pPr>
+      <w:r>
+        <w:t>S</w:t>
+      </w:r>
+      <w:r>
+        <w:t>e eliminaron valores que pudieran contener nulos o vacíos</w:t>
+      </w:r>
+      <w:r>
+        <w:t>.</w:t>
+      </w:r>
+    </w:p>
+    <w:p>
+      <w:pPr>
+        <w:pStyle w:val="Prrafodelista"/>
+        <w:numPr>
+          <w:ilvl w:val="0"/>
+          <w:numId w:val="2"/>
+        </w:numPr>
+      </w:pPr>
+      <w:r>
+        <w:t>Se validó que fueran valores numéricos.</w:t>
+      </w:r>
+    </w:p>
+    <w:p>
+      <w:pPr>
+        <w:pStyle w:val="Prrafodelista"/>
+        <w:numPr>
+          <w:ilvl w:val="0"/>
+          <w:numId w:val="2"/>
+        </w:numPr>
+      </w:pPr>
+      <w:r>
+        <w:t>Se agruparon por tipo de producto y se hizo un sumatorio para cada uno de ellos.</w:t>
       </w:r>
     </w:p>
     <w:p>
@@ -2163,35 +2102,7 @@
         <w:rPr>
           <w:highlight w:val="yellow"/>
         </w:rPr>
-        <w:t xml:space="preserve">La implementación del </w:t>
-      </w:r>
-      <w:proofErr w:type="spellStart"/>
-      <w:r>
-        <w:rPr>
-          <w:highlight w:val="yellow"/>
-        </w:rPr>
-        <w:t>dashboard</w:t>
-      </w:r>
-      <w:proofErr w:type="spellEnd"/>
-      <w:r>
-        <w:rPr>
-          <w:highlight w:val="yellow"/>
-        </w:rPr>
-        <w:t xml:space="preserve"> se estructura en cuatro módulos independientes en el archivo “index.html”: panel de </w:t>
-      </w:r>
-      <w:proofErr w:type="spellStart"/>
-      <w:r>
-        <w:rPr>
-          <w:highlight w:val="yellow"/>
-        </w:rPr>
-        <w:t>KPIs</w:t>
-      </w:r>
-      <w:proofErr w:type="spellEnd"/>
-      <w:r>
-        <w:rPr>
-          <w:highlight w:val="yellow"/>
-        </w:rPr>
-        <w:t>, módulo de serie temporal, módulo 2 y módulo del mapa. Cada módulo se desarrolla de manera autónoma, permitiendo la colaboración de distintos miembros del equipo</w:t>
+        <w:t>La implementación del dashboard se estructura en cuatro módulos independientes en el archivo “index.html”: panel de KPIs, módulo de serie temporal, módulo 2 y módulo del mapa. Cada módulo se desarrolla de manera autónoma, permitiendo la colaboración de distintos miembros del equipo</w:t>
       </w:r>
       <w:r>
         <w:t xml:space="preserve">. </w:t>
@@ -2211,7 +2122,6 @@
       <w:r>
         <w:t xml:space="preserve">El módulo de serie temporal, encargado por este integrante, utiliza D3.js para la visualización de la evolución de los ingresos a través del tiempo. Se crearon funciones en “serieTemporal.js” que cargan los datos desde archivos CSV (diarios o mensuales) ubicados en la carpeta “data”, se </w:t>
       </w:r>
-      <w:proofErr w:type="spellStart"/>
       <w:r>
         <w:rPr>
           <w:i/>
@@ -2219,7 +2129,6 @@
         </w:rPr>
         <w:t>parsean</w:t>
       </w:r>
-      <w:proofErr w:type="spellEnd"/>
       <w:r>
         <w:t xml:space="preserve"> las fechas y valores numéricos, y se genera un gráfico de línea interactivo. La aplicación responde a la interacción del usuario mediante botones que permiten alternar entre la vista diaria y la mensual, recargando el gráfico de forma dinámica.</w:t>
       </w:r>
@@ -2328,16 +2237,7 @@
       </w:pPr>
       <w:bookmarkStart w:id="5" w:name="_Toc196503970"/>
       <w:r>
-        <w:t xml:space="preserve">Modulo </w:t>
-      </w:r>
-      <w:r>
-        <w:t>2</w:t>
-      </w:r>
-      <w:r>
-        <w:t xml:space="preserve">: </w:t>
-      </w:r>
-      <w:r>
-        <w:t>Representación geográfica de valor y cantidad de ventas acumuladas</w:t>
+        <w:t>Modulo 2: Representación geográfica de valor y cantidad de ventas acumuladas</w:t>
       </w:r>
       <w:bookmarkEnd w:id="5"/>
     </w:p>
@@ -2434,15 +2334,7 @@
         <w:t>selección por mes</w:t>
       </w:r>
       <w:r>
-        <w:t xml:space="preserve">, lo que permite filtrar los datos dinámicamente a lo largo del año. Al posicionar el cursor sobre cada punto, se muestra un </w:t>
-      </w:r>
-      <w:proofErr w:type="spellStart"/>
-      <w:r>
-        <w:t>tooltip</w:t>
-      </w:r>
-      <w:proofErr w:type="spellEnd"/>
-      <w:r>
-        <w:t xml:space="preserve"> informativo con el detalle específico de la ciudad, el número de ventas y el monto total.</w:t>
+        <w:t>, lo que permite filtrar los datos dinámicamente a lo largo del año. Al posicionar el cursor sobre cada punto, se muestra un tooltip informativo con el detalle específico de la ciudad, el número de ventas y el monto total.</w:t>
       </w:r>
     </w:p>
     <w:p>
@@ -2517,16 +2409,7 @@
         <w:jc w:val="center"/>
       </w:pPr>
       <w:r>
-        <w:t xml:space="preserve">Ilustración </w:t>
-      </w:r>
-      <w:r>
-        <w:t>2</w:t>
-      </w:r>
-      <w:r>
-        <w:t xml:space="preserve">: </w:t>
-      </w:r>
-      <w:r>
-        <w:t xml:space="preserve">Ubicación geográfica de las ventas 2019 </w:t>
+        <w:t xml:space="preserve">Ilustración 2: Ubicación geográfica de las ventas 2019 </w:t>
       </w:r>
     </w:p>
     <w:p>
@@ -2534,8 +2417,147 @@
         <w:jc w:val="center"/>
       </w:pPr>
     </w:p>
+    <w:p>
+      <w:pPr>
+        <w:jc w:val="left"/>
+        <w:rPr>
+          <w:rFonts w:asciiTheme="majorHAnsi" w:eastAsiaTheme="majorEastAsia" w:hAnsiTheme="majorHAnsi" w:cstheme="majorBidi"/>
+          <w:color w:val="0F4761" w:themeColor="accent1" w:themeShade="BF"/>
+          <w:sz w:val="32"/>
+          <w:szCs w:val="32"/>
+        </w:rPr>
+      </w:pPr>
+      <w:r>
+        <w:br w:type="page"/>
+      </w:r>
+    </w:p>
+    <w:p>
+      <w:pPr>
+        <w:pStyle w:val="Ttulo2"/>
+      </w:pPr>
+      <w:r>
+        <w:lastRenderedPageBreak/>
+        <w:t>Modulo 3: Visualización de productos más vendidos</w:t>
+      </w:r>
+    </w:p>
+    <w:p>
+      <w:r>
+        <w:t>Este módulo tiene como objetivo representar de manera clara y ordenada los productos más vendidos, facilitando la comparación visual de las cantidades acumuladas. La visualización, implementada con D3.js, consiste en un gráfico de barras horizontales que muestra los productos ordenados de mayor a menor según la cantidad de unidades vendidas.</w:t>
+      </w:r>
+    </w:p>
+    <w:p>
+      <w:r>
+        <w:t>El gráfico se genera a partir del archivo productos_vendidos.csv, ubicado en la carpeta data</w:t>
+      </w:r>
+      <w:r>
+        <w:t xml:space="preserve">, y que han sido limpiados como se comenta en el apartado </w:t>
+      </w:r>
+      <w:r>
+        <w:rPr>
+          <w:i/>
+          <w:iCs/>
+        </w:rPr>
+        <w:t>Limpieza y análisis de los datos.</w:t>
+      </w:r>
+      <w:r>
+        <w:t xml:space="preserve"> </w:t>
+      </w:r>
+      <w:r>
+        <w:t>Los datos son procesados en el archivo productosVendidos.js, donde se convierte la cantidad vendida a valores numéricos y se ordenan los productos en orden descendente. La escala horizontal representa las unidades vendidas, mientras que la escala vertical corresponde a los nombres de los productos.</w:t>
+      </w:r>
+    </w:p>
+    <w:p>
+      <w:r>
+        <w:t>Cada barra del gráfico se traza con una altura proporcional al producto correspondiente, y se acompaña de un eje izquierdo con etiquetas alineadas a la izquierda para facilitar la lectura. Además, se incorpora un sistema de tooltip que, al pasar el cursor sobre cada barra, muestra información detallada del producto y su cantidad vendida, mejorando la interactividad y usabilidad.</w:t>
+      </w:r>
+    </w:p>
+    <w:p>
+      <w:r>
+        <w:t>Para mejorar la legibilidad del eje horizontal, se configuraron los ticks en intervalos de 5.000 unidades. Este nivel de granularidad permite apreciar con mayor claridad las diferencias entre productos, incluso cuando los valores son elevados. Asimismo, se realizaron ajustes en la disposición de las etiquetas para evitar superposiciones con las barras, desplazándolas ligeramente hacia la izquierda.</w:t>
+      </w:r>
+    </w:p>
+    <w:p>
+      <w:r>
+        <w:t>Esta visualización permite identificar de forma rápida los productos con mayor demanda, siendo útil para análisis comerciales, planificación de inventarios y decisiones de abastecimiento.</w:t>
+      </w:r>
+    </w:p>
+    <w:p/>
+    <w:p>
+      <w:pPr>
+        <w:jc w:val="center"/>
+      </w:pPr>
+      <w:r>
+        <w:rPr>
+          <w:noProof/>
+        </w:rPr>
+        <w:drawing>
+          <wp:inline distT="0" distB="0" distL="0" distR="0" wp14:anchorId="756108C8" wp14:editId="00AC015F">
+            <wp:extent cx="3123864" cy="3296285"/>
+            <wp:effectExtent l="0" t="0" r="635" b="0"/>
+            <wp:docPr id="1260585323" name="Imagen 1"/>
+            <wp:cNvGraphicFramePr>
+              <a:graphicFrameLocks xmlns:a="http://schemas.openxmlformats.org/drawingml/2006/main" noChangeAspect="1"/>
+            </wp:cNvGraphicFramePr>
+            <a:graphic xmlns:a="http://schemas.openxmlformats.org/drawingml/2006/main">
+              <a:graphicData uri="http://schemas.openxmlformats.org/drawingml/2006/picture">
+                <pic:pic xmlns:pic="http://schemas.openxmlformats.org/drawingml/2006/picture">
+                  <pic:nvPicPr>
+                    <pic:cNvPr id="0" name="Picture 1"/>
+                    <pic:cNvPicPr>
+                      <a:picLocks noChangeAspect="1" noChangeArrowheads="1"/>
+                    </pic:cNvPicPr>
+                  </pic:nvPicPr>
+                  <pic:blipFill>
+                    <a:blip r:embed="rId10">
+                      <a:extLst>
+                        <a:ext uri="{28A0092B-C50C-407E-A947-70E740481C1C}">
+                          <a14:useLocalDpi xmlns:a14="http://schemas.microsoft.com/office/drawing/2010/main" val="0"/>
+                        </a:ext>
+                      </a:extLst>
+                    </a:blip>
+                    <a:srcRect/>
+                    <a:stretch>
+                      <a:fillRect/>
+                    </a:stretch>
+                  </pic:blipFill>
+                  <pic:spPr bwMode="auto">
+                    <a:xfrm>
+                      <a:off x="0" y="0"/>
+                      <a:ext cx="3131481" cy="3304322"/>
+                    </a:xfrm>
+                    <a:prstGeom prst="rect">
+                      <a:avLst/>
+                    </a:prstGeom>
+                    <a:noFill/>
+                    <a:ln>
+                      <a:noFill/>
+                    </a:ln>
+                  </pic:spPr>
+                </pic:pic>
+              </a:graphicData>
+            </a:graphic>
+          </wp:inline>
+        </w:drawing>
+      </w:r>
+    </w:p>
+    <w:p>
+      <w:pPr>
+        <w:pStyle w:val="Descripcin"/>
+        <w:jc w:val="center"/>
+      </w:pPr>
+      <w:r>
+        <w:t xml:space="preserve">Ilustración 2: </w:t>
+      </w:r>
+      <w:r>
+        <w:t>Productos más vendidos</w:t>
+      </w:r>
+      <w:r>
+        <w:t xml:space="preserve"> </w:t>
+      </w:r>
+    </w:p>
+    <w:p/>
     <w:sectPr>
-      <w:headerReference w:type="default" r:id="rId10"/>
+      <w:headerReference w:type="default" r:id="rId11"/>
       <w:pgSz w:w="11906" w:h="16838"/>
       <w:pgMar w:top="720" w:right="720" w:bottom="720" w:left="720" w:header="708" w:footer="708" w:gutter="0"/>
       <w:pgNumType w:start="0"/>
@@ -2548,7 +2570,7 @@
 </file>
 
 <file path=word/endnotes.xml><?xml version="1.0" encoding="utf-8"?>
-<w:endnotes xmlns:wpc="http://schemas.microsoft.com/office/word/2010/wordprocessingCanvas" xmlns:cx="http://schemas.microsoft.com/office/drawing/2014/chartex" xmlns:cx1="http://schemas.microsoft.com/office/drawing/2015/9/8/chartex" xmlns:cx2="http://schemas.microsoft.com/office/drawing/2015/10/21/chartex" xmlns:cx3="http://schemas.microsoft.com/office/drawing/2016/5/9/chartex" xmlns:cx4="http://schemas.microsoft.com/office/drawing/2016/5/10/chartex" xmlns:cx5="http://schemas.microsoft.com/office/drawing/2016/5/11/chartex" xmlns:cx6="http://schemas.microsoft.com/office/drawing/2016/5/12/chartex" xmlns:cx7="http://schemas.microsoft.com/office/drawing/2016/5/13/chartex" xmlns:cx8="http://schemas.microsoft.com/office/drawing/2016/5/14/chartex" xmlns:mc="http://schemas.openxmlformats.org/markup-compatibility/2006" xmlns:aink="http://schemas.microsoft.com/office/drawing/2016/ink" xmlns:am3d="http://schemas.microsoft.com/office/drawing/2017/model3d" xmlns:o="urn:schemas-microsoft-com:office:office" xmlns:oel="http://schemas.microsoft.com/office/2019/extlst" xmlns:r="http://schemas.openxmlformats.org/officeDocument/2006/relationships" xmlns:m="http://schemas.openxmlformats.org/officeDocument/2006/math" xmlns:v="urn:schemas-microsoft-com:vml" xmlns:wp14="http://schemas.microsoft.com/office/word/2010/wordprocessingDrawing" xmlns:wp="http://schemas.openxmlformats.org/drawingml/2006/wordprocessingDrawing" xmlns:w10="urn:schemas-microsoft-com:office:word" xmlns:w="http://schemas.openxmlformats.org/wordprocessingml/2006/main" xmlns:w14="http://schemas.microsoft.com/office/word/2010/wordml" xmlns:w15="http://schemas.microsoft.com/office/word/2012/wordml" xmlns:w16cex="http://schemas.microsoft.com/office/word/2018/wordml/cex" xmlns:w16cid="http://schemas.microsoft.com/office/word/2016/wordml/cid" xmlns:w16="http://schemas.microsoft.com/office/word/2018/wordml" xmlns:w16du="http://schemas.microsoft.com/office/word/2023/wordml/word16du" xmlns:w16sdtdh="http://schemas.microsoft.com/office/word/2020/wordml/sdtdatahash" xmlns:w16sdtfl="http://schemas.microsoft.com/office/word/2024/wordml/sdtformatlock" xmlns:w16se="http://schemas.microsoft.com/office/word/2015/wordml/symex" xmlns:wpg="http://schemas.microsoft.com/office/word/2010/wordprocessingGroup" xmlns:wpi="http://schemas.microsoft.com/office/word/2010/wordprocessingInk" xmlns:wne="http://schemas.microsoft.com/office/word/2006/wordml" xmlns:wps="http://schemas.microsoft.com/office/word/2010/wordprocessingShape" mc:Ignorable="w14 w15 w16se w16cid w16 w16cex w16sdtdh w16sdtfl w16du wp14">
+<w:endnotes xmlns:wpc="http://schemas.microsoft.com/office/word/2010/wordprocessingCanvas" xmlns:cx="http://schemas.microsoft.com/office/drawing/2014/chartex" xmlns:cx1="http://schemas.microsoft.com/office/drawing/2015/9/8/chartex" xmlns:cx2="http://schemas.microsoft.com/office/drawing/2015/10/21/chartex" xmlns:cx3="http://schemas.microsoft.com/office/drawing/2016/5/9/chartex" xmlns:cx4="http://schemas.microsoft.com/office/drawing/2016/5/10/chartex" xmlns:cx5="http://schemas.microsoft.com/office/drawing/2016/5/11/chartex" xmlns:cx6="http://schemas.microsoft.com/office/drawing/2016/5/12/chartex" xmlns:cx7="http://schemas.microsoft.com/office/drawing/2016/5/13/chartex" xmlns:cx8="http://schemas.microsoft.com/office/drawing/2016/5/14/chartex" xmlns:mc="http://schemas.openxmlformats.org/markup-compatibility/2006" xmlns:aink="http://schemas.microsoft.com/office/drawing/2016/ink" xmlns:am3d="http://schemas.microsoft.com/office/drawing/2017/model3d" xmlns:o="urn:schemas-microsoft-com:office:office" xmlns:oel="http://schemas.microsoft.com/office/2019/extlst" xmlns:r="http://schemas.openxmlformats.org/officeDocument/2006/relationships" xmlns:m="http://schemas.openxmlformats.org/officeDocument/2006/math" xmlns:v="urn:schemas-microsoft-com:vml" xmlns:wp14="http://schemas.microsoft.com/office/word/2010/wordprocessingDrawing" xmlns:wp="http://schemas.openxmlformats.org/drawingml/2006/wordprocessingDrawing" xmlns:w10="urn:schemas-microsoft-com:office:word" xmlns:w="http://schemas.openxmlformats.org/wordprocessingml/2006/main" xmlns:w14="http://schemas.microsoft.com/office/word/2010/wordml" xmlns:w15="http://schemas.microsoft.com/office/word/2012/wordml" xmlns:w16cex="http://schemas.microsoft.com/office/word/2018/wordml/cex" xmlns:w16cid="http://schemas.microsoft.com/office/word/2016/wordml/cid" xmlns:w16="http://schemas.microsoft.com/office/word/2018/wordml" xmlns:w16sdtdh="http://schemas.microsoft.com/office/word/2020/wordml/sdtdatahash" xmlns:w16se="http://schemas.microsoft.com/office/word/2015/wordml/symex" xmlns:wpg="http://schemas.microsoft.com/office/word/2010/wordprocessingGroup" xmlns:wpi="http://schemas.microsoft.com/office/word/2010/wordprocessingInk" xmlns:wne="http://schemas.microsoft.com/office/word/2006/wordml" xmlns:wps="http://schemas.microsoft.com/office/word/2010/wordprocessingShape" mc:Ignorable="w14 w15 w16se w16cid w16 w16cex w16sdtdh wp14">
   <w:endnote w:type="separator" w:id="-1">
     <w:p>
       <w:pPr>
@@ -2573,7 +2595,7 @@
 </file>
 
 <file path=word/footnotes.xml><?xml version="1.0" encoding="utf-8"?>
-<w:footnotes xmlns:wpc="http://schemas.microsoft.com/office/word/2010/wordprocessingCanvas" xmlns:cx="http://schemas.microsoft.com/office/drawing/2014/chartex" xmlns:cx1="http://schemas.microsoft.com/office/drawing/2015/9/8/chartex" xmlns:cx2="http://schemas.microsoft.com/office/drawing/2015/10/21/chartex" xmlns:cx3="http://schemas.microsoft.com/office/drawing/2016/5/9/chartex" xmlns:cx4="http://schemas.microsoft.com/office/drawing/2016/5/10/chartex" xmlns:cx5="http://schemas.microsoft.com/office/drawing/2016/5/11/chartex" xmlns:cx6="http://schemas.microsoft.com/office/drawing/2016/5/12/chartex" xmlns:cx7="http://schemas.microsoft.com/office/drawing/2016/5/13/chartex" xmlns:cx8="http://schemas.microsoft.com/office/drawing/2016/5/14/chartex" xmlns:mc="http://schemas.openxmlformats.org/markup-compatibility/2006" xmlns:aink="http://schemas.microsoft.com/office/drawing/2016/ink" xmlns:am3d="http://schemas.microsoft.com/office/drawing/2017/model3d" xmlns:o="urn:schemas-microsoft-com:office:office" xmlns:oel="http://schemas.microsoft.com/office/2019/extlst" xmlns:r="http://schemas.openxmlformats.org/officeDocument/2006/relationships" xmlns:m="http://schemas.openxmlformats.org/officeDocument/2006/math" xmlns:v="urn:schemas-microsoft-com:vml" xmlns:wp14="http://schemas.microsoft.com/office/word/2010/wordprocessingDrawing" xmlns:wp="http://schemas.openxmlformats.org/drawingml/2006/wordprocessingDrawing" xmlns:w10="urn:schemas-microsoft-com:office:word" xmlns:w="http://schemas.openxmlformats.org/wordprocessingml/2006/main" xmlns:w14="http://schemas.microsoft.com/office/word/2010/wordml" xmlns:w15="http://schemas.microsoft.com/office/word/2012/wordml" xmlns:w16cex="http://schemas.microsoft.com/office/word/2018/wordml/cex" xmlns:w16cid="http://schemas.microsoft.com/office/word/2016/wordml/cid" xmlns:w16="http://schemas.microsoft.com/office/word/2018/wordml" xmlns:w16du="http://schemas.microsoft.com/office/word/2023/wordml/word16du" xmlns:w16sdtdh="http://schemas.microsoft.com/office/word/2020/wordml/sdtdatahash" xmlns:w16sdtfl="http://schemas.microsoft.com/office/word/2024/wordml/sdtformatlock" xmlns:w16se="http://schemas.microsoft.com/office/word/2015/wordml/symex" xmlns:wpg="http://schemas.microsoft.com/office/word/2010/wordprocessingGroup" xmlns:wpi="http://schemas.microsoft.com/office/word/2010/wordprocessingInk" xmlns:wne="http://schemas.microsoft.com/office/word/2006/wordml" xmlns:wps="http://schemas.microsoft.com/office/word/2010/wordprocessingShape" mc:Ignorable="w14 w15 w16se w16cid w16 w16cex w16sdtdh w16sdtfl w16du wp14">
+<w:footnotes xmlns:wpc="http://schemas.microsoft.com/office/word/2010/wordprocessingCanvas" xmlns:cx="http://schemas.microsoft.com/office/drawing/2014/chartex" xmlns:cx1="http://schemas.microsoft.com/office/drawing/2015/9/8/chartex" xmlns:cx2="http://schemas.microsoft.com/office/drawing/2015/10/21/chartex" xmlns:cx3="http://schemas.microsoft.com/office/drawing/2016/5/9/chartex" xmlns:cx4="http://schemas.microsoft.com/office/drawing/2016/5/10/chartex" xmlns:cx5="http://schemas.microsoft.com/office/drawing/2016/5/11/chartex" xmlns:cx6="http://schemas.microsoft.com/office/drawing/2016/5/12/chartex" xmlns:cx7="http://schemas.microsoft.com/office/drawing/2016/5/13/chartex" xmlns:cx8="http://schemas.microsoft.com/office/drawing/2016/5/14/chartex" xmlns:mc="http://schemas.openxmlformats.org/markup-compatibility/2006" xmlns:aink="http://schemas.microsoft.com/office/drawing/2016/ink" xmlns:am3d="http://schemas.microsoft.com/office/drawing/2017/model3d" xmlns:o="urn:schemas-microsoft-com:office:office" xmlns:oel="http://schemas.microsoft.com/office/2019/extlst" xmlns:r="http://schemas.openxmlformats.org/officeDocument/2006/relationships" xmlns:m="http://schemas.openxmlformats.org/officeDocument/2006/math" xmlns:v="urn:schemas-microsoft-com:vml" xmlns:wp14="http://schemas.microsoft.com/office/word/2010/wordprocessingDrawing" xmlns:wp="http://schemas.openxmlformats.org/drawingml/2006/wordprocessingDrawing" xmlns:w10="urn:schemas-microsoft-com:office:word" xmlns:w="http://schemas.openxmlformats.org/wordprocessingml/2006/main" xmlns:w14="http://schemas.microsoft.com/office/word/2010/wordml" xmlns:w15="http://schemas.microsoft.com/office/word/2012/wordml" xmlns:w16cex="http://schemas.microsoft.com/office/word/2018/wordml/cex" xmlns:w16cid="http://schemas.microsoft.com/office/word/2016/wordml/cid" xmlns:w16="http://schemas.microsoft.com/office/word/2018/wordml" xmlns:w16sdtdh="http://schemas.microsoft.com/office/word/2020/wordml/sdtdatahash" xmlns:w16se="http://schemas.microsoft.com/office/word/2015/wordml/symex" xmlns:wpg="http://schemas.microsoft.com/office/word/2010/wordprocessingGroup" xmlns:wpi="http://schemas.microsoft.com/office/word/2010/wordprocessingInk" xmlns:wne="http://schemas.microsoft.com/office/word/2006/wordml" xmlns:wps="http://schemas.microsoft.com/office/word/2010/wordprocessingShape" mc:Ignorable="w14 w15 w16se w16cid w16 w16cex w16sdtdh wp14">
   <w:footnote w:type="separator" w:id="-1">
     <w:p>
       <w:pPr>
@@ -2598,7 +2620,7 @@
 </file>
 
 <file path=word/header1.xml><?xml version="1.0" encoding="utf-8"?>
-<w:hdr xmlns:wpc="http://schemas.microsoft.com/office/word/2010/wordprocessingCanvas" xmlns:cx="http://schemas.microsoft.com/office/drawing/2014/chartex" xmlns:cx1="http://schemas.microsoft.com/office/drawing/2015/9/8/chartex" xmlns:cx2="http://schemas.microsoft.com/office/drawing/2015/10/21/chartex" xmlns:cx3="http://schemas.microsoft.com/office/drawing/2016/5/9/chartex" xmlns:cx4="http://schemas.microsoft.com/office/drawing/2016/5/10/chartex" xmlns:cx5="http://schemas.microsoft.com/office/drawing/2016/5/11/chartex" xmlns:cx6="http://schemas.microsoft.com/office/drawing/2016/5/12/chartex" xmlns:cx7="http://schemas.microsoft.com/office/drawing/2016/5/13/chartex" xmlns:cx8="http://schemas.microsoft.com/office/drawing/2016/5/14/chartex" xmlns:mc="http://schemas.openxmlformats.org/markup-compatibility/2006" xmlns:aink="http://schemas.microsoft.com/office/drawing/2016/ink" xmlns:am3d="http://schemas.microsoft.com/office/drawing/2017/model3d" xmlns:o="urn:schemas-microsoft-com:office:office" xmlns:oel="http://schemas.microsoft.com/office/2019/extlst" xmlns:r="http://schemas.openxmlformats.org/officeDocument/2006/relationships" xmlns:m="http://schemas.openxmlformats.org/officeDocument/2006/math" xmlns:v="urn:schemas-microsoft-com:vml" xmlns:wp14="http://schemas.microsoft.com/office/word/2010/wordprocessingDrawing" xmlns:wp="http://schemas.openxmlformats.org/drawingml/2006/wordprocessingDrawing" xmlns:w10="urn:schemas-microsoft-com:office:word" xmlns:w="http://schemas.openxmlformats.org/wordprocessingml/2006/main" xmlns:w14="http://schemas.microsoft.com/office/word/2010/wordml" xmlns:w15="http://schemas.microsoft.com/office/word/2012/wordml" xmlns:w16cex="http://schemas.microsoft.com/office/word/2018/wordml/cex" xmlns:w16cid="http://schemas.microsoft.com/office/word/2016/wordml/cid" xmlns:w16="http://schemas.microsoft.com/office/word/2018/wordml" xmlns:w16du="http://schemas.microsoft.com/office/word/2023/wordml/word16du" xmlns:w16sdtdh="http://schemas.microsoft.com/office/word/2020/wordml/sdtdatahash" xmlns:w16sdtfl="http://schemas.microsoft.com/office/word/2024/wordml/sdtformatlock" xmlns:w16se="http://schemas.microsoft.com/office/word/2015/wordml/symex" xmlns:wpg="http://schemas.microsoft.com/office/word/2010/wordprocessingGroup" xmlns:wpi="http://schemas.microsoft.com/office/word/2010/wordprocessingInk" xmlns:wne="http://schemas.microsoft.com/office/word/2006/wordml" xmlns:wps="http://schemas.microsoft.com/office/word/2010/wordprocessingShape" mc:Ignorable="w14 w15 w16se w16cid w16 w16cex w16sdtdh w16sdtfl w16du wp14">
+<w:hdr xmlns:wpc="http://schemas.microsoft.com/office/word/2010/wordprocessingCanvas" xmlns:cx="http://schemas.microsoft.com/office/drawing/2014/chartex" xmlns:cx1="http://schemas.microsoft.com/office/drawing/2015/9/8/chartex" xmlns:cx2="http://schemas.microsoft.com/office/drawing/2015/10/21/chartex" xmlns:cx3="http://schemas.microsoft.com/office/drawing/2016/5/9/chartex" xmlns:cx4="http://schemas.microsoft.com/office/drawing/2016/5/10/chartex" xmlns:cx5="http://schemas.microsoft.com/office/drawing/2016/5/11/chartex" xmlns:cx6="http://schemas.microsoft.com/office/drawing/2016/5/12/chartex" xmlns:cx7="http://schemas.microsoft.com/office/drawing/2016/5/13/chartex" xmlns:cx8="http://schemas.microsoft.com/office/drawing/2016/5/14/chartex" xmlns:mc="http://schemas.openxmlformats.org/markup-compatibility/2006" xmlns:aink="http://schemas.microsoft.com/office/drawing/2016/ink" xmlns:am3d="http://schemas.microsoft.com/office/drawing/2017/model3d" xmlns:o="urn:schemas-microsoft-com:office:office" xmlns:oel="http://schemas.microsoft.com/office/2019/extlst" xmlns:r="http://schemas.openxmlformats.org/officeDocument/2006/relationships" xmlns:m="http://schemas.openxmlformats.org/officeDocument/2006/math" xmlns:v="urn:schemas-microsoft-com:vml" xmlns:wp14="http://schemas.microsoft.com/office/word/2010/wordprocessingDrawing" xmlns:wp="http://schemas.openxmlformats.org/drawingml/2006/wordprocessingDrawing" xmlns:w10="urn:schemas-microsoft-com:office:word" xmlns:w="http://schemas.openxmlformats.org/wordprocessingml/2006/main" xmlns:w14="http://schemas.microsoft.com/office/word/2010/wordml" xmlns:w15="http://schemas.microsoft.com/office/word/2012/wordml" xmlns:w16cex="http://schemas.microsoft.com/office/word/2018/wordml/cex" xmlns:w16cid="http://schemas.microsoft.com/office/word/2016/wordml/cid" xmlns:w16="http://schemas.microsoft.com/office/word/2018/wordml" xmlns:w16sdtdh="http://schemas.microsoft.com/office/word/2020/wordml/sdtdatahash" xmlns:w16se="http://schemas.microsoft.com/office/word/2015/wordml/symex" xmlns:wpg="http://schemas.microsoft.com/office/word/2010/wordprocessingGroup" xmlns:wpi="http://schemas.microsoft.com/office/word/2010/wordprocessingInk" xmlns:wne="http://schemas.microsoft.com/office/word/2006/wordml" xmlns:wps="http://schemas.microsoft.com/office/word/2010/wordprocessingShape" mc:Ignorable="w14 w15 w16se w16cid w16 w16cex w16sdtdh wp14">
   <w:sdt>
     <w:sdtPr>
       <w:id w:val="1389697141"/>
@@ -2805,7 +2827,7 @@
 </file>
 
 <file path=word/numbering.xml><?xml version="1.0" encoding="utf-8"?>
-<w:numbering xmlns:wpc="http://schemas.microsoft.com/office/word/2010/wordprocessingCanvas" xmlns:cx="http://schemas.microsoft.com/office/drawing/2014/chartex" xmlns:cx1="http://schemas.microsoft.com/office/drawing/2015/9/8/chartex" xmlns:cx2="http://schemas.microsoft.com/office/drawing/2015/10/21/chartex" xmlns:cx3="http://schemas.microsoft.com/office/drawing/2016/5/9/chartex" xmlns:cx4="http://schemas.microsoft.com/office/drawing/2016/5/10/chartex" xmlns:cx5="http://schemas.microsoft.com/office/drawing/2016/5/11/chartex" xmlns:cx6="http://schemas.microsoft.com/office/drawing/2016/5/12/chartex" xmlns:cx7="http://schemas.microsoft.com/office/drawing/2016/5/13/chartex" xmlns:cx8="http://schemas.microsoft.com/office/drawing/2016/5/14/chartex" xmlns:mc="http://schemas.openxmlformats.org/markup-compatibility/2006" xmlns:aink="http://schemas.microsoft.com/office/drawing/2016/ink" xmlns:am3d="http://schemas.microsoft.com/office/drawing/2017/model3d" xmlns:o="urn:schemas-microsoft-com:office:office" xmlns:oel="http://schemas.microsoft.com/office/2019/extlst" xmlns:r="http://schemas.openxmlformats.org/officeDocument/2006/relationships" xmlns:m="http://schemas.openxmlformats.org/officeDocument/2006/math" xmlns:v="urn:schemas-microsoft-com:vml" xmlns:wp14="http://schemas.microsoft.com/office/word/2010/wordprocessingDrawing" xmlns:wp="http://schemas.openxmlformats.org/drawingml/2006/wordprocessingDrawing" xmlns:w10="urn:schemas-microsoft-com:office:word" xmlns:w="http://schemas.openxmlformats.org/wordprocessingml/2006/main" xmlns:w14="http://schemas.microsoft.com/office/word/2010/wordml" xmlns:w15="http://schemas.microsoft.com/office/word/2012/wordml" xmlns:w16cex="http://schemas.microsoft.com/office/word/2018/wordml/cex" xmlns:w16cid="http://schemas.microsoft.com/office/word/2016/wordml/cid" xmlns:w16="http://schemas.microsoft.com/office/word/2018/wordml" xmlns:w16du="http://schemas.microsoft.com/office/word/2023/wordml/word16du" xmlns:w16sdtdh="http://schemas.microsoft.com/office/word/2020/wordml/sdtdatahash" xmlns:w16sdtfl="http://schemas.microsoft.com/office/word/2024/wordml/sdtformatlock" xmlns:w16se="http://schemas.microsoft.com/office/word/2015/wordml/symex" xmlns:wpg="http://schemas.microsoft.com/office/word/2010/wordprocessingGroup" xmlns:wpi="http://schemas.microsoft.com/office/word/2010/wordprocessingInk" xmlns:wne="http://schemas.microsoft.com/office/word/2006/wordml" xmlns:wps="http://schemas.microsoft.com/office/word/2010/wordprocessingShape" mc:Ignorable="w14 w15 w16se w16cid w16 w16cex w16sdtdh w16sdtfl w16du wp14">
+<w:numbering xmlns:wpc="http://schemas.microsoft.com/office/word/2010/wordprocessingCanvas" xmlns:cx="http://schemas.microsoft.com/office/drawing/2014/chartex" xmlns:cx1="http://schemas.microsoft.com/office/drawing/2015/9/8/chartex" xmlns:cx2="http://schemas.microsoft.com/office/drawing/2015/10/21/chartex" xmlns:cx3="http://schemas.microsoft.com/office/drawing/2016/5/9/chartex" xmlns:cx4="http://schemas.microsoft.com/office/drawing/2016/5/10/chartex" xmlns:cx5="http://schemas.microsoft.com/office/drawing/2016/5/11/chartex" xmlns:cx6="http://schemas.microsoft.com/office/drawing/2016/5/12/chartex" xmlns:cx7="http://schemas.microsoft.com/office/drawing/2016/5/13/chartex" xmlns:cx8="http://schemas.microsoft.com/office/drawing/2016/5/14/chartex" xmlns:mc="http://schemas.openxmlformats.org/markup-compatibility/2006" xmlns:aink="http://schemas.microsoft.com/office/drawing/2016/ink" xmlns:am3d="http://schemas.microsoft.com/office/drawing/2017/model3d" xmlns:o="urn:schemas-microsoft-com:office:office" xmlns:oel="http://schemas.microsoft.com/office/2019/extlst" xmlns:r="http://schemas.openxmlformats.org/officeDocument/2006/relationships" xmlns:m="http://schemas.openxmlformats.org/officeDocument/2006/math" xmlns:v="urn:schemas-microsoft-com:vml" xmlns:wp14="http://schemas.microsoft.com/office/word/2010/wordprocessingDrawing" xmlns:wp="http://schemas.openxmlformats.org/drawingml/2006/wordprocessingDrawing" xmlns:w10="urn:schemas-microsoft-com:office:word" xmlns:w="http://schemas.openxmlformats.org/wordprocessingml/2006/main" xmlns:w14="http://schemas.microsoft.com/office/word/2010/wordml" xmlns:w15="http://schemas.microsoft.com/office/word/2012/wordml" xmlns:w16cex="http://schemas.microsoft.com/office/word/2018/wordml/cex" xmlns:w16cid="http://schemas.microsoft.com/office/word/2016/wordml/cid" xmlns:w16="http://schemas.microsoft.com/office/word/2018/wordml" xmlns:w16sdtdh="http://schemas.microsoft.com/office/word/2020/wordml/sdtdatahash" xmlns:w16se="http://schemas.microsoft.com/office/word/2015/wordml/symex" xmlns:wpg="http://schemas.microsoft.com/office/word/2010/wordprocessingGroup" xmlns:wpi="http://schemas.microsoft.com/office/word/2010/wordprocessingInk" xmlns:wne="http://schemas.microsoft.com/office/word/2006/wordml" xmlns:wps="http://schemas.microsoft.com/office/word/2010/wordprocessingShape" mc:Ignorable="w14 w15 w16se w16cid w16 w16cex w16sdtdh wp14">
   <w:abstractNum w:abstractNumId="0" w15:restartNumberingAfterBreak="0">
     <w:nsid w:val="58130F51"/>
     <w:multiLevelType w:val="multilevel"/>
@@ -2955,14 +2977,129 @@
       </w:rPr>
     </w:lvl>
   </w:abstractNum>
+  <w:abstractNum w:abstractNumId="1" w15:restartNumberingAfterBreak="0">
+    <w:nsid w:val="592E036D"/>
+    <w:multiLevelType w:val="hybridMultilevel"/>
+    <w:tmpl w:val="641E374C"/>
+    <w:lvl w:ilvl="0" w:tplc="308E2A70">
+      <w:numFmt w:val="bullet"/>
+      <w:lvlText w:val="-"/>
+      <w:lvlJc w:val="left"/>
+      <w:pPr>
+        <w:ind w:left="720" w:hanging="360"/>
+      </w:pPr>
+      <w:rPr>
+        <w:rFonts w:ascii="Aptos" w:eastAsiaTheme="minorHAnsi" w:hAnsi="Aptos" w:cstheme="minorBidi" w:hint="default"/>
+      </w:rPr>
+    </w:lvl>
+    <w:lvl w:ilvl="1" w:tplc="0C0A0003" w:tentative="1">
+      <w:start w:val="1"/>
+      <w:numFmt w:val="bullet"/>
+      <w:lvlText w:val="o"/>
+      <w:lvlJc w:val="left"/>
+      <w:pPr>
+        <w:ind w:left="1440" w:hanging="360"/>
+      </w:pPr>
+      <w:rPr>
+        <w:rFonts w:ascii="Courier New" w:hAnsi="Courier New" w:cs="Courier New" w:hint="default"/>
+      </w:rPr>
+    </w:lvl>
+    <w:lvl w:ilvl="2" w:tplc="0C0A0005" w:tentative="1">
+      <w:start w:val="1"/>
+      <w:numFmt w:val="bullet"/>
+      <w:lvlText w:val=""/>
+      <w:lvlJc w:val="left"/>
+      <w:pPr>
+        <w:ind w:left="2160" w:hanging="360"/>
+      </w:pPr>
+      <w:rPr>
+        <w:rFonts w:ascii="Wingdings" w:hAnsi="Wingdings" w:hint="default"/>
+      </w:rPr>
+    </w:lvl>
+    <w:lvl w:ilvl="3" w:tplc="0C0A0001" w:tentative="1">
+      <w:start w:val="1"/>
+      <w:numFmt w:val="bullet"/>
+      <w:lvlText w:val=""/>
+      <w:lvlJc w:val="left"/>
+      <w:pPr>
+        <w:ind w:left="2880" w:hanging="360"/>
+      </w:pPr>
+      <w:rPr>
+        <w:rFonts w:ascii="Symbol" w:hAnsi="Symbol" w:hint="default"/>
+      </w:rPr>
+    </w:lvl>
+    <w:lvl w:ilvl="4" w:tplc="0C0A0003" w:tentative="1">
+      <w:start w:val="1"/>
+      <w:numFmt w:val="bullet"/>
+      <w:lvlText w:val="o"/>
+      <w:lvlJc w:val="left"/>
+      <w:pPr>
+        <w:ind w:left="3600" w:hanging="360"/>
+      </w:pPr>
+      <w:rPr>
+        <w:rFonts w:ascii="Courier New" w:hAnsi="Courier New" w:cs="Courier New" w:hint="default"/>
+      </w:rPr>
+    </w:lvl>
+    <w:lvl w:ilvl="5" w:tplc="0C0A0005" w:tentative="1">
+      <w:start w:val="1"/>
+      <w:numFmt w:val="bullet"/>
+      <w:lvlText w:val=""/>
+      <w:lvlJc w:val="left"/>
+      <w:pPr>
+        <w:ind w:left="4320" w:hanging="360"/>
+      </w:pPr>
+      <w:rPr>
+        <w:rFonts w:ascii="Wingdings" w:hAnsi="Wingdings" w:hint="default"/>
+      </w:rPr>
+    </w:lvl>
+    <w:lvl w:ilvl="6" w:tplc="0C0A0001" w:tentative="1">
+      <w:start w:val="1"/>
+      <w:numFmt w:val="bullet"/>
+      <w:lvlText w:val=""/>
+      <w:lvlJc w:val="left"/>
+      <w:pPr>
+        <w:ind w:left="5040" w:hanging="360"/>
+      </w:pPr>
+      <w:rPr>
+        <w:rFonts w:ascii="Symbol" w:hAnsi="Symbol" w:hint="default"/>
+      </w:rPr>
+    </w:lvl>
+    <w:lvl w:ilvl="7" w:tplc="0C0A0003" w:tentative="1">
+      <w:start w:val="1"/>
+      <w:numFmt w:val="bullet"/>
+      <w:lvlText w:val="o"/>
+      <w:lvlJc w:val="left"/>
+      <w:pPr>
+        <w:ind w:left="5760" w:hanging="360"/>
+      </w:pPr>
+      <w:rPr>
+        <w:rFonts w:ascii="Courier New" w:hAnsi="Courier New" w:cs="Courier New" w:hint="default"/>
+      </w:rPr>
+    </w:lvl>
+    <w:lvl w:ilvl="8" w:tplc="0C0A0005" w:tentative="1">
+      <w:start w:val="1"/>
+      <w:numFmt w:val="bullet"/>
+      <w:lvlText w:val=""/>
+      <w:lvlJc w:val="left"/>
+      <w:pPr>
+        <w:ind w:left="6480" w:hanging="360"/>
+      </w:pPr>
+      <w:rPr>
+        <w:rFonts w:ascii="Wingdings" w:hAnsi="Wingdings" w:hint="default"/>
+      </w:rPr>
+    </w:lvl>
+  </w:abstractNum>
   <w:num w:numId="1" w16cid:durableId="1346595077">
     <w:abstractNumId w:val="0"/>
+  </w:num>
+  <w:num w:numId="2" w16cid:durableId="1854609362">
+    <w:abstractNumId w:val="1"/>
   </w:num>
 </w:numbering>
 </file>
 
 <file path=word/styles.xml><?xml version="1.0" encoding="utf-8"?>
-<w:styles xmlns:mc="http://schemas.openxmlformats.org/markup-compatibility/2006" xmlns:r="http://schemas.openxmlformats.org/officeDocument/2006/relationships" xmlns:w="http://schemas.openxmlformats.org/wordprocessingml/2006/main" xmlns:w14="http://schemas.microsoft.com/office/word/2010/wordml" xmlns:w15="http://schemas.microsoft.com/office/word/2012/wordml" xmlns:w16cex="http://schemas.microsoft.com/office/word/2018/wordml/cex" xmlns:w16cid="http://schemas.microsoft.com/office/word/2016/wordml/cid" xmlns:w16="http://schemas.microsoft.com/office/word/2018/wordml" xmlns:w16du="http://schemas.microsoft.com/office/word/2023/wordml/word16du" xmlns:w16sdtdh="http://schemas.microsoft.com/office/word/2020/wordml/sdtdatahash" xmlns:w16sdtfl="http://schemas.microsoft.com/office/word/2024/wordml/sdtformatlock" xmlns:w16se="http://schemas.microsoft.com/office/word/2015/wordml/symex" mc:Ignorable="w14 w15 w16se w16cid w16 w16cex w16sdtdh w16sdtfl w16du">
+<w:styles xmlns:mc="http://schemas.openxmlformats.org/markup-compatibility/2006" xmlns:r="http://schemas.openxmlformats.org/officeDocument/2006/relationships" xmlns:w="http://schemas.openxmlformats.org/wordprocessingml/2006/main" xmlns:w14="http://schemas.microsoft.com/office/word/2010/wordml" xmlns:w15="http://schemas.microsoft.com/office/word/2012/wordml" xmlns:w16cex="http://schemas.microsoft.com/office/word/2018/wordml/cex" xmlns:w16cid="http://schemas.microsoft.com/office/word/2016/wordml/cid" xmlns:w16="http://schemas.microsoft.com/office/word/2018/wordml" xmlns:w16sdtdh="http://schemas.microsoft.com/office/word/2020/wordml/sdtdatahash" xmlns:w16se="http://schemas.microsoft.com/office/word/2015/wordml/symex" mc:Ignorable="w14 w15 w16se w16cid w16 w16cex w16sdtdh">
   <w:docDefaults>
     <w:rPrDefault>
       <w:rPr>

</xml_diff>